<commit_message>
Atividade do Slide 16
</commit_message>
<xml_diff>
--- a/SLIDE 16/1) Comparativo de Linguagens.docx
+++ b/SLIDE 16/1) Comparativo de Linguagens.docx
@@ -3,10 +3,15 @@
 <w:document xmlns:wpc="http://schemas.microsoft.com/office/word/2010/wordprocessingCanvas" xmlns:cx="http://schemas.microsoft.com/office/drawing/2014/chartex" xmlns:cx1="http://schemas.microsoft.com/office/drawing/2015/9/8/chartex" xmlns:cx2="http://schemas.microsoft.com/office/drawing/2015/10/21/chartex" xmlns:cx3="http://schemas.microsoft.com/office/drawing/2016/5/9/chartex" xmlns:cx4="http://schemas.microsoft.com/office/drawing/2016/5/10/chartex" xmlns:cx5="http://schemas.microsoft.com/office/drawing/2016/5/11/chartex" xmlns:cx6="http://schemas.microsoft.com/office/drawing/2016/5/12/chartex" xmlns:cx7="http://schemas.microsoft.com/office/drawing/2016/5/13/chartex" xmlns:cx8="http://schemas.microsoft.com/office/drawing/2016/5/14/chartex" xmlns:mc="http://schemas.openxmlformats.org/markup-compatibility/2006" xmlns:aink="http://schemas.microsoft.com/office/drawing/2016/ink" xmlns:am3d="http://schemas.microsoft.com/office/drawing/2017/model3d" xmlns:o="urn:schemas-microsoft-com:office:office" xmlns:r="http://schemas.openxmlformats.org/officeDocument/2006/relationships" xmlns:m="http://schemas.openxmlformats.org/officeDocument/2006/math" xmlns:v="urn:schemas-microsoft-com:vml" xmlns:wp14="http://schemas.microsoft.com/office/word/2010/wordprocessingDrawing" xmlns:wp="http://schemas.openxmlformats.org/drawingml/2006/wordprocessingDrawing" xmlns:w10="urn:schemas-microsoft-com:office:word" xmlns:w="http://schemas.openxmlformats.org/wordprocessingml/2006/main" xmlns:w14="http://schemas.microsoft.com/office/word/2010/wordml" xmlns:w15="http://schemas.microsoft.com/office/word/2012/wordml" xmlns:w16cid="http://schemas.microsoft.com/office/word/2016/wordml/cid" xmlns:w16se="http://schemas.microsoft.com/office/word/2015/wordml/symex" xmlns:wpg="http://schemas.microsoft.com/office/word/2010/wordprocessingGroup" xmlns:wpi="http://schemas.microsoft.com/office/word/2010/wordprocessingInk" xmlns:wne="http://schemas.microsoft.com/office/word/2006/wordml" xmlns:wps="http://schemas.microsoft.com/office/word/2010/wordprocessingShape" mc:Ignorable="w14 w15 w16se w16cid wp14">
   <w:body>
     <w:p>
-      <w:r>
+      <w:pPr>
         <w:rPr>
           <w:b/>
         </w:rPr>
+      </w:pPr>
+      <w:r>
+        <w:rPr>
+          <w:b/>
+        </w:rPr>
         <w:t>Aluno:</w:t>
       </w:r>
       <w:r>
@@ -16,37 +21,671 @@
         <w:br/>
       </w:r>
       <w:r>
+        <w:rPr>
+          <w:b/>
+        </w:rPr>
         <w:br/>
-        <w:t xml:space="preserve">1) Pesquise e escreva com suas palavras semelhanças e diferenças das linguagens de programação, </w:t>
-      </w:r>
-      <w:proofErr w:type="spellStart"/>
-      <w:r>
-        <w:t>Haskell</w:t>
-      </w:r>
-      <w:proofErr w:type="spellEnd"/>
-      <w:r>
-        <w:t>, Python e Java.</w:t>
-      </w:r>
-      <w:r>
-        <w:br/>
-      </w:r>
-      <w:r>
-        <w:br/>
-      </w:r>
-      <w:r>
-        <w:rPr>
-          <w:b/>
-        </w:rPr>
-        <w:t>Reposta:</w:t>
-      </w:r>
-      <w:r>
-        <w:rPr>
-          <w:b/>
-        </w:rPr>
-        <w:br/>
+        <w:t>1) Pesquise e escreva com suas palavras semelhanças e diferenças das linguagens de programação, Haskell,</w:t>
       </w:r>
       <w:bookmarkStart w:id="0" w:name="_GoBack"/>
       <w:bookmarkEnd w:id="0"/>
+      <w:r>
+        <w:rPr>
+          <w:b/>
+        </w:rPr>
+        <w:t xml:space="preserve"> Python e Java.</w:t>
+      </w:r>
+      <w:r>
+        <w:br/>
+      </w:r>
+      <w:r>
+        <w:br/>
+      </w:r>
+      <w:r>
+        <w:rPr>
+          <w:b/>
+        </w:rPr>
+        <w:t>Reposta:</w:t>
+      </w:r>
+    </w:p>
+    <w:p>
+      <w:pPr>
+        <w:rPr>
+          <w:b/>
+        </w:rPr>
+      </w:pPr>
+      <w:r>
+        <w:rPr>
+          <w:b/>
+        </w:rPr>
+        <w:br/>
+      </w:r>
+      <w:r>
+        <w:t>P</w:t>
+      </w:r>
+      <w:r>
+        <w:t xml:space="preserve">ython é uma linguagem de alto nível, </w:t>
+      </w:r>
+      <w:proofErr w:type="spellStart"/>
+      <w:r>
+        <w:t>multiparadigma</w:t>
+      </w:r>
+      <w:proofErr w:type="spellEnd"/>
+      <w:r>
+        <w:t>. Ela</w:t>
+      </w:r>
+      <w:r>
+        <w:t xml:space="preserve"> suporta o paradigma orientado a objetos, imperativo, funcional e procedural. Possui tipagem dinâmica e </w:t>
+      </w:r>
+      <w:r>
+        <w:t>um de seus pontos positivos é a fácil leitura de seu código e ter um código consideravelmente menor de um mesmo programa comparando a outras linguagens.</w:t>
+      </w:r>
+    </w:p>
+    <w:p>
+      <w:r>
+        <w:t>Java é uma linguagem de programação orientada a objetos</w:t>
+      </w:r>
+      <w:r>
+        <w:t xml:space="preserve">. </w:t>
+      </w:r>
+      <w:r>
+        <w:t xml:space="preserve">Em 2008 o Java foi adquirido pela Oracle. </w:t>
+      </w:r>
+      <w:r>
+        <w:t>Ela diferentemente de outras l</w:t>
+      </w:r>
+      <w:r>
+        <w:t xml:space="preserve">inguagens de programação modernas, que são compiladas para código nativo, </w:t>
+      </w:r>
+      <w:r>
+        <w:t xml:space="preserve">o </w:t>
+      </w:r>
+      <w:proofErr w:type="spellStart"/>
+      <w:r>
+        <w:t>java</w:t>
+      </w:r>
+      <w:proofErr w:type="spellEnd"/>
+      <w:r>
+        <w:t xml:space="preserve"> não faz dessa forma ela </w:t>
+      </w:r>
+      <w:r>
+        <w:t xml:space="preserve">é compilada para um </w:t>
+      </w:r>
+      <w:proofErr w:type="spellStart"/>
+      <w:r>
+        <w:t>bytecode</w:t>
+      </w:r>
+      <w:proofErr w:type="spellEnd"/>
+      <w:r>
+        <w:t xml:space="preserve"> que é interpretado por uma máquina virtual </w:t>
+      </w:r>
+      <w:r>
+        <w:t xml:space="preserve">´chamada de </w:t>
+      </w:r>
+      <w:r>
+        <w:t xml:space="preserve">Java Virtual </w:t>
+      </w:r>
+      <w:proofErr w:type="spellStart"/>
+      <w:r>
+        <w:t>Machine</w:t>
+      </w:r>
+      <w:proofErr w:type="spellEnd"/>
+      <w:r>
+        <w:t xml:space="preserve"> (</w:t>
+      </w:r>
+      <w:r>
+        <w:t>JVM</w:t>
+      </w:r>
+      <w:r>
+        <w:t>).</w:t>
+      </w:r>
+      <w:r>
+        <w:br/>
+      </w:r>
+      <w:r>
+        <w:br/>
+      </w:r>
+      <w:r>
+        <w:t xml:space="preserve">Haskell é uma linguagem de programação puramente funcional, </w:t>
+      </w:r>
+      <w:r>
+        <w:t xml:space="preserve">foi </w:t>
+      </w:r>
+      <w:r>
+        <w:t xml:space="preserve">nomeada em homenagem ao lógico Haskell Curry. </w:t>
+      </w:r>
+      <w:r>
+        <w:t xml:space="preserve">Sendo funcional </w:t>
+      </w:r>
+      <w:r>
+        <w:t>a estrutura primária é a função</w:t>
+      </w:r>
+      <w:r>
+        <w:t>. Tendo como seu último padrão</w:t>
+      </w:r>
+      <w:r>
+        <w:t xml:space="preserve"> </w:t>
+      </w:r>
+      <w:proofErr w:type="spellStart"/>
+      <w:r>
+        <w:t>semi-oficial</w:t>
+      </w:r>
+      <w:proofErr w:type="spellEnd"/>
+      <w:r>
+        <w:t xml:space="preserve"> o Haskell 98, </w:t>
+      </w:r>
+      <w:r>
+        <w:t xml:space="preserve">sendo a </w:t>
+      </w:r>
+      <w:r>
+        <w:t>versão mínima e portável da linguagem para o ensino e como base para futuras extensões.</w:t>
+      </w:r>
+      <w:r>
+        <w:t xml:space="preserve"> É</w:t>
+      </w:r>
+      <w:r>
+        <w:t xml:space="preserve"> a linguagem funcional sobre a qual mais se realizam pesquisas atualmente</w:t>
+      </w:r>
+      <w:r>
+        <w:t>, ela é m</w:t>
+      </w:r>
+      <w:r>
+        <w:t xml:space="preserve">uito utilizada no meio acadêmico. </w:t>
+      </w:r>
+      <w:r>
+        <w:t xml:space="preserve">Foi </w:t>
+      </w:r>
+      <w:r>
+        <w:t xml:space="preserve">elaborada em </w:t>
+      </w:r>
+      <w:r>
+        <w:t>1987, é</w:t>
+      </w:r>
+      <w:r>
+        <w:t xml:space="preserve"> relativamente nova e foi </w:t>
+      </w:r>
+      <w:r>
+        <w:t>derivada de outras linguagens funcionais como por exemplo Miranda e ML. Ela se baseia em um estilo de programação em que se enfatiza mais o que deve ser feito (</w:t>
+      </w:r>
+      <w:proofErr w:type="spellStart"/>
+      <w:r>
+        <w:t>what</w:t>
+      </w:r>
+      <w:proofErr w:type="spellEnd"/>
+      <w:r>
+        <w:t>) em detrimento de como deve ser feito (</w:t>
+      </w:r>
+      <w:proofErr w:type="spellStart"/>
+      <w:r>
+        <w:t>how</w:t>
+      </w:r>
+      <w:proofErr w:type="spellEnd"/>
+      <w:r>
+        <w:t>). É uma linguagem que possui foco no alcance de soluções para problemas matemáticos, clareza, e de fácil manutenção nos códigos, e possui uma variedade de aplicações e apesar de simples é muito poderosa.</w:t>
+      </w:r>
+    </w:p>
+    <w:p>
+      <w:r>
+        <w:t xml:space="preserve">O </w:t>
+      </w:r>
+      <w:proofErr w:type="spellStart"/>
+      <w:r>
+        <w:t>python</w:t>
+      </w:r>
+      <w:proofErr w:type="spellEnd"/>
+      <w:r>
+        <w:t xml:space="preserve"> tem algumas semelhanças para com o Java, como suportar o paradigma orientado a objetos, sua independência de plataformas, um código feito no computador tendo o interpretador pode ser executado até no celular o </w:t>
+      </w:r>
+      <w:proofErr w:type="spellStart"/>
+      <w:r>
+        <w:t>java</w:t>
+      </w:r>
+      <w:proofErr w:type="spellEnd"/>
+      <w:r>
+        <w:t xml:space="preserve"> possui a mesma </w:t>
+      </w:r>
+      <w:r>
+        <w:t>facilidade,</w:t>
+      </w:r>
+      <w:r>
+        <w:t xml:space="preserve"> mas com a dependência do JVM ainda. Simplicidade de especificação, </w:t>
+      </w:r>
+      <w:proofErr w:type="spellStart"/>
+      <w:r>
+        <w:t>desalocação</w:t>
+      </w:r>
+      <w:proofErr w:type="spellEnd"/>
+      <w:r>
+        <w:t xml:space="preserve"> de memória através do </w:t>
+      </w:r>
+      <w:proofErr w:type="spellStart"/>
+      <w:r>
+        <w:t>garbage</w:t>
+      </w:r>
+      <w:proofErr w:type="spellEnd"/>
+      <w:r>
+        <w:t xml:space="preserve"> </w:t>
+      </w:r>
+      <w:proofErr w:type="spellStart"/>
+      <w:r>
+        <w:t>colector</w:t>
+      </w:r>
+      <w:proofErr w:type="spellEnd"/>
+      <w:r>
+        <w:t>.</w:t>
+      </w:r>
+    </w:p>
+    <w:p>
+      <w:pPr>
+        <w:rPr>
+          <w:rFonts w:ascii="Arial" w:hAnsi="Arial" w:cs="Arial"/>
+          <w:color w:val="222222"/>
+          <w:sz w:val="21"/>
+          <w:szCs w:val="21"/>
+          <w:shd w:val="clear" w:color="auto" w:fill="FFFFFF"/>
+        </w:rPr>
+      </w:pPr>
+      <w:r>
+        <w:t>Como também a semelhança de suportar paradigma funcional que o Haskell suporta, a compreensão de listas e o fato de você poder criar funções que</w:t>
+      </w:r>
+      <w:r>
+        <w:rPr>
+          <w:rFonts w:ascii="Arial" w:hAnsi="Arial" w:cs="Arial"/>
+          <w:color w:val="222222"/>
+          <w:sz w:val="21"/>
+          <w:szCs w:val="21"/>
+          <w:shd w:val="clear" w:color="auto" w:fill="FFFFFF"/>
+        </w:rPr>
+        <w:t> podem ser criados e armazenados dinamicamente.</w:t>
+      </w:r>
+    </w:p>
+    <w:p>
+      <w:pPr>
+        <w:rPr>
+          <w:rFonts w:ascii="Arial" w:hAnsi="Arial" w:cs="Arial"/>
+          <w:color w:val="222222"/>
+          <w:sz w:val="21"/>
+          <w:szCs w:val="21"/>
+          <w:shd w:val="clear" w:color="auto" w:fill="FFFFFF"/>
+        </w:rPr>
+      </w:pPr>
+      <w:r>
+        <w:rPr>
+          <w:rFonts w:ascii="Arial" w:hAnsi="Arial" w:cs="Arial"/>
+          <w:color w:val="222222"/>
+          <w:sz w:val="21"/>
+          <w:szCs w:val="21"/>
+          <w:shd w:val="clear" w:color="auto" w:fill="FFFFFF"/>
+        </w:rPr>
+        <w:t xml:space="preserve">Mas se tratando de diferenças, temos entre elas a diferença entre a sintaxe, </w:t>
+      </w:r>
+      <w:proofErr w:type="spellStart"/>
+      <w:r>
+        <w:rPr>
+          <w:rFonts w:ascii="Arial" w:hAnsi="Arial" w:cs="Arial"/>
+          <w:color w:val="222222"/>
+          <w:sz w:val="21"/>
+          <w:szCs w:val="21"/>
+          <w:shd w:val="clear" w:color="auto" w:fill="FFFFFF"/>
+        </w:rPr>
+        <w:t>python</w:t>
+      </w:r>
+      <w:proofErr w:type="spellEnd"/>
+      <w:r>
+        <w:rPr>
+          <w:rFonts w:ascii="Arial" w:hAnsi="Arial" w:cs="Arial"/>
+          <w:color w:val="222222"/>
+          <w:sz w:val="21"/>
+          <w:szCs w:val="21"/>
+          <w:shd w:val="clear" w:color="auto" w:fill="FFFFFF"/>
+        </w:rPr>
+        <w:t xml:space="preserve"> tem uma sintaxe muito mais ‘’simples’’ de script, fácil desenvolvimento, tendo </w:t>
+      </w:r>
+      <w:proofErr w:type="spellStart"/>
+      <w:r>
+        <w:rPr>
+          <w:rFonts w:ascii="Arial" w:hAnsi="Arial" w:cs="Arial"/>
+          <w:color w:val="222222"/>
+          <w:sz w:val="21"/>
+          <w:szCs w:val="21"/>
+          <w:shd w:val="clear" w:color="auto" w:fill="FFFFFF"/>
+        </w:rPr>
+        <w:t>typagem</w:t>
+      </w:r>
+      <w:proofErr w:type="spellEnd"/>
+      <w:r>
+        <w:rPr>
+          <w:rFonts w:ascii="Arial" w:hAnsi="Arial" w:cs="Arial"/>
+          <w:color w:val="222222"/>
+          <w:sz w:val="21"/>
+          <w:szCs w:val="21"/>
+          <w:shd w:val="clear" w:color="auto" w:fill="FFFFFF"/>
+        </w:rPr>
+        <w:t xml:space="preserve"> dinâmica o </w:t>
+      </w:r>
+      <w:proofErr w:type="spellStart"/>
+      <w:r>
+        <w:rPr>
+          <w:rFonts w:ascii="Arial" w:hAnsi="Arial" w:cs="Arial"/>
+          <w:color w:val="222222"/>
+          <w:sz w:val="21"/>
+          <w:szCs w:val="21"/>
+          <w:shd w:val="clear" w:color="auto" w:fill="FFFFFF"/>
+        </w:rPr>
+        <w:t>python</w:t>
+      </w:r>
+      <w:proofErr w:type="spellEnd"/>
+      <w:r>
+        <w:rPr>
+          <w:rFonts w:ascii="Arial" w:hAnsi="Arial" w:cs="Arial"/>
+          <w:color w:val="222222"/>
+          <w:sz w:val="21"/>
+          <w:szCs w:val="21"/>
+          <w:shd w:val="clear" w:color="auto" w:fill="FFFFFF"/>
+        </w:rPr>
+        <w:t xml:space="preserve"> é ainda mais livre podem nem declarar tipos de variável durante o desenvolvimento do código deixando assim bem mais livre o usuário. Tal liberdade pode tornar mais difícil identificar responsabilidades </w:t>
+      </w:r>
+      <w:r>
+        <w:rPr>
+          <w:rFonts w:ascii="Arial" w:hAnsi="Arial" w:cs="Arial"/>
+          <w:color w:val="222222"/>
+          <w:sz w:val="21"/>
+          <w:szCs w:val="21"/>
+          <w:shd w:val="clear" w:color="auto" w:fill="FFFFFF"/>
+        </w:rPr>
+        <w:t>à</w:t>
+      </w:r>
+      <w:r>
+        <w:rPr>
+          <w:rFonts w:ascii="Arial" w:hAnsi="Arial" w:cs="Arial"/>
+          <w:color w:val="222222"/>
+          <w:sz w:val="21"/>
+          <w:szCs w:val="21"/>
+          <w:shd w:val="clear" w:color="auto" w:fill="FFFFFF"/>
+        </w:rPr>
+        <w:t xml:space="preserve"> medida que o código vai crescendo.</w:t>
+      </w:r>
+      <w:r>
+        <w:rPr>
+          <w:rFonts w:ascii="Arial" w:hAnsi="Arial" w:cs="Arial"/>
+          <w:color w:val="222222"/>
+          <w:sz w:val="21"/>
+          <w:szCs w:val="21"/>
+          <w:shd w:val="clear" w:color="auto" w:fill="FFFFFF"/>
+        </w:rPr>
+        <w:t xml:space="preserve"> </w:t>
+      </w:r>
+    </w:p>
+    <w:p>
+      <w:pPr>
+        <w:rPr>
+          <w:rFonts w:ascii="Arial" w:hAnsi="Arial" w:cs="Arial"/>
+          <w:color w:val="222222"/>
+          <w:sz w:val="21"/>
+          <w:szCs w:val="21"/>
+          <w:shd w:val="clear" w:color="auto" w:fill="FFFFFF"/>
+        </w:rPr>
+      </w:pPr>
+      <w:r>
+        <w:rPr>
+          <w:rFonts w:ascii="Arial" w:hAnsi="Arial" w:cs="Arial"/>
+          <w:color w:val="222222"/>
+          <w:sz w:val="21"/>
+          <w:szCs w:val="21"/>
+          <w:shd w:val="clear" w:color="auto" w:fill="FFFFFF"/>
+        </w:rPr>
+        <w:t xml:space="preserve">Em </w:t>
+      </w:r>
+      <w:proofErr w:type="spellStart"/>
+      <w:r>
+        <w:rPr>
+          <w:rFonts w:ascii="Arial" w:hAnsi="Arial" w:cs="Arial"/>
+          <w:color w:val="222222"/>
+          <w:sz w:val="21"/>
+          <w:szCs w:val="21"/>
+          <w:shd w:val="clear" w:color="auto" w:fill="FFFFFF"/>
+        </w:rPr>
+        <w:t>haskell</w:t>
+      </w:r>
+      <w:proofErr w:type="spellEnd"/>
+      <w:r>
+        <w:rPr>
+          <w:rFonts w:ascii="Arial" w:hAnsi="Arial" w:cs="Arial"/>
+          <w:color w:val="222222"/>
+          <w:sz w:val="21"/>
+          <w:szCs w:val="21"/>
+          <w:shd w:val="clear" w:color="auto" w:fill="FFFFFF"/>
+        </w:rPr>
+        <w:t xml:space="preserve"> existem apenas funções e todas são unárias. Python ele suporta parte das implementações funcionais mas possui sintaxe parecida entre si na inicialização de objetos.</w:t>
+      </w:r>
+      <w:r>
+        <w:rPr>
+          <w:rFonts w:ascii="Arial" w:hAnsi="Arial" w:cs="Arial"/>
+          <w:color w:val="222222"/>
+          <w:sz w:val="21"/>
+          <w:szCs w:val="21"/>
+          <w:shd w:val="clear" w:color="auto" w:fill="FFFFFF"/>
+        </w:rPr>
+        <w:br/>
+      </w:r>
+      <w:r>
+        <w:rPr>
+          <w:rFonts w:ascii="Arial" w:hAnsi="Arial" w:cs="Arial"/>
+          <w:color w:val="222222"/>
+          <w:sz w:val="21"/>
+          <w:szCs w:val="21"/>
+          <w:shd w:val="clear" w:color="auto" w:fill="FFFFFF"/>
+        </w:rPr>
+        <w:br/>
+        <w:t xml:space="preserve">Outra diferença entre as linguagens, são a forma de lidar com estruturas de dados, </w:t>
+      </w:r>
+      <w:proofErr w:type="spellStart"/>
+      <w:r>
+        <w:rPr>
+          <w:rFonts w:ascii="Arial" w:hAnsi="Arial" w:cs="Arial"/>
+          <w:color w:val="222222"/>
+          <w:sz w:val="21"/>
+          <w:szCs w:val="21"/>
+          <w:shd w:val="clear" w:color="auto" w:fill="FFFFFF"/>
+        </w:rPr>
+        <w:t>python</w:t>
+      </w:r>
+      <w:proofErr w:type="spellEnd"/>
+      <w:r>
+        <w:rPr>
+          <w:rFonts w:ascii="Arial" w:hAnsi="Arial" w:cs="Arial"/>
+          <w:color w:val="222222"/>
+          <w:sz w:val="21"/>
+          <w:szCs w:val="21"/>
+          <w:shd w:val="clear" w:color="auto" w:fill="FFFFFF"/>
+        </w:rPr>
+        <w:t xml:space="preserve"> trabalha de uma forma dinâmica com as suas listas, </w:t>
+      </w:r>
+      <w:proofErr w:type="spellStart"/>
+      <w:r>
+        <w:rPr>
+          <w:rFonts w:ascii="Arial" w:hAnsi="Arial" w:cs="Arial"/>
+          <w:color w:val="222222"/>
+          <w:sz w:val="21"/>
+          <w:szCs w:val="21"/>
+          <w:shd w:val="clear" w:color="auto" w:fill="FFFFFF"/>
+        </w:rPr>
+        <w:t>java</w:t>
+      </w:r>
+      <w:proofErr w:type="spellEnd"/>
+      <w:r>
+        <w:rPr>
+          <w:rFonts w:ascii="Arial" w:hAnsi="Arial" w:cs="Arial"/>
+          <w:color w:val="222222"/>
+          <w:sz w:val="21"/>
+          <w:szCs w:val="21"/>
+          <w:shd w:val="clear" w:color="auto" w:fill="FFFFFF"/>
+        </w:rPr>
+        <w:t xml:space="preserve"> tem implementações diferentes para opções de lista e </w:t>
+      </w:r>
+      <w:proofErr w:type="spellStart"/>
+      <w:r>
+        <w:rPr>
+          <w:rFonts w:ascii="Arial" w:hAnsi="Arial" w:cs="Arial"/>
+          <w:color w:val="222222"/>
+          <w:sz w:val="21"/>
+          <w:szCs w:val="21"/>
+          <w:shd w:val="clear" w:color="auto" w:fill="FFFFFF"/>
+        </w:rPr>
+        <w:t>haskell</w:t>
+      </w:r>
+      <w:proofErr w:type="spellEnd"/>
+      <w:r>
+        <w:rPr>
+          <w:rFonts w:ascii="Arial" w:hAnsi="Arial" w:cs="Arial"/>
+          <w:color w:val="222222"/>
+          <w:sz w:val="21"/>
+          <w:szCs w:val="21"/>
+          <w:shd w:val="clear" w:color="auto" w:fill="FFFFFF"/>
+        </w:rPr>
+        <w:t xml:space="preserve"> também e todas utilizam os dados ali armazenados de forma </w:t>
+      </w:r>
+      <w:r>
+        <w:rPr>
+          <w:rFonts w:ascii="Arial" w:hAnsi="Arial" w:cs="Arial"/>
+          <w:color w:val="222222"/>
+          <w:sz w:val="21"/>
+          <w:szCs w:val="21"/>
+          <w:shd w:val="clear" w:color="auto" w:fill="FFFFFF"/>
+        </w:rPr>
+        <w:lastRenderedPageBreak/>
+        <w:t>diferente ou pelo menos tem acesso aos mesmos de formas diferentes.</w:t>
+      </w:r>
+      <w:r>
+        <w:rPr>
+          <w:rFonts w:ascii="Arial" w:hAnsi="Arial" w:cs="Arial"/>
+          <w:color w:val="222222"/>
+          <w:sz w:val="21"/>
+          <w:szCs w:val="21"/>
+          <w:shd w:val="clear" w:color="auto" w:fill="FFFFFF"/>
+        </w:rPr>
+        <w:br/>
+      </w:r>
+      <w:r>
+        <w:rPr>
+          <w:rFonts w:ascii="Arial" w:hAnsi="Arial" w:cs="Arial"/>
+          <w:color w:val="222222"/>
+          <w:sz w:val="21"/>
+          <w:szCs w:val="21"/>
+          <w:shd w:val="clear" w:color="auto" w:fill="FFFFFF"/>
+        </w:rPr>
+        <w:br/>
+        <w:t xml:space="preserve">  Principal diferença entre as linguagens é a facilidade de seu uso, </w:t>
+      </w:r>
+      <w:proofErr w:type="spellStart"/>
+      <w:r>
+        <w:rPr>
+          <w:rFonts w:ascii="Arial" w:hAnsi="Arial" w:cs="Arial"/>
+          <w:color w:val="222222"/>
+          <w:sz w:val="21"/>
+          <w:szCs w:val="21"/>
+          <w:shd w:val="clear" w:color="auto" w:fill="FFFFFF"/>
+        </w:rPr>
+        <w:t>python</w:t>
+      </w:r>
+      <w:proofErr w:type="spellEnd"/>
+      <w:r>
+        <w:rPr>
+          <w:rFonts w:ascii="Arial" w:hAnsi="Arial" w:cs="Arial"/>
+          <w:color w:val="222222"/>
+          <w:sz w:val="21"/>
+          <w:szCs w:val="21"/>
+          <w:shd w:val="clear" w:color="auto" w:fill="FFFFFF"/>
+        </w:rPr>
+        <w:t xml:space="preserve"> por ser uma linguagem de mais alto nível é ótima para se começar a programar, entender o que é a programação e pratica-la cada vez mais, entre outras diversas aplicações que o </w:t>
+      </w:r>
+      <w:proofErr w:type="spellStart"/>
+      <w:r>
+        <w:rPr>
+          <w:rFonts w:ascii="Arial" w:hAnsi="Arial" w:cs="Arial"/>
+          <w:color w:val="222222"/>
+          <w:sz w:val="21"/>
+          <w:szCs w:val="21"/>
+          <w:shd w:val="clear" w:color="auto" w:fill="FFFFFF"/>
+        </w:rPr>
+        <w:t>python</w:t>
+      </w:r>
+      <w:proofErr w:type="spellEnd"/>
+      <w:r>
+        <w:rPr>
+          <w:rFonts w:ascii="Arial" w:hAnsi="Arial" w:cs="Arial"/>
+          <w:color w:val="222222"/>
+          <w:sz w:val="21"/>
+          <w:szCs w:val="21"/>
+          <w:shd w:val="clear" w:color="auto" w:fill="FFFFFF"/>
+        </w:rPr>
+        <w:t xml:space="preserve"> tem sido cada vez mais buscada para ser utilizada. Java sendo uma das mais populares atualmente tem diversos usos, se tem uma curva de aprendizado maior que o </w:t>
+      </w:r>
+      <w:proofErr w:type="spellStart"/>
+      <w:proofErr w:type="gramStart"/>
+      <w:r>
+        <w:rPr>
+          <w:rFonts w:ascii="Arial" w:hAnsi="Arial" w:cs="Arial"/>
+          <w:color w:val="222222"/>
+          <w:sz w:val="21"/>
+          <w:szCs w:val="21"/>
+          <w:shd w:val="clear" w:color="auto" w:fill="FFFFFF"/>
+        </w:rPr>
+        <w:t>python</w:t>
+      </w:r>
+      <w:proofErr w:type="spellEnd"/>
+      <w:proofErr w:type="gramEnd"/>
+      <w:r>
+        <w:rPr>
+          <w:rFonts w:ascii="Arial" w:hAnsi="Arial" w:cs="Arial"/>
+          <w:color w:val="222222"/>
+          <w:sz w:val="21"/>
+          <w:szCs w:val="21"/>
+          <w:shd w:val="clear" w:color="auto" w:fill="FFFFFF"/>
+        </w:rPr>
+        <w:t xml:space="preserve"> mas se adquire novas visões do mundo da programação e pode ser usada em diversos tipos de aplicações visando que a mesma é um pouco mais lenta que outras como C, por exemplo. E o</w:t>
+      </w:r>
+      <w:r>
+        <w:rPr>
+          <w:rFonts w:ascii="Arial" w:hAnsi="Arial" w:cs="Arial"/>
+          <w:color w:val="222222"/>
+          <w:sz w:val="21"/>
+          <w:szCs w:val="21"/>
+          <w:shd w:val="clear" w:color="auto" w:fill="FFFFFF"/>
+        </w:rPr>
+        <w:t>s pontos fortes da linguagem Haskell têm sido bem aplicados em alguns projetos. É cada vez mais utilizada em aplicações comerciais.</w:t>
+      </w:r>
+      <w:r>
+        <w:rPr>
+          <w:rFonts w:ascii="Arial" w:hAnsi="Arial" w:cs="Arial"/>
+          <w:color w:val="222222"/>
+          <w:sz w:val="21"/>
+          <w:szCs w:val="21"/>
+          <w:shd w:val="clear" w:color="auto" w:fill="FFFFFF"/>
+        </w:rPr>
+        <w:br/>
+      </w:r>
+      <w:r>
+        <w:rPr>
+          <w:rFonts w:ascii="Arial" w:hAnsi="Arial" w:cs="Arial"/>
+          <w:color w:val="222222"/>
+          <w:sz w:val="21"/>
+          <w:szCs w:val="21"/>
+          <w:shd w:val="clear" w:color="auto" w:fill="FFFFFF"/>
+        </w:rPr>
+        <w:br/>
+        <w:t>Independente de qual você vai escolher o mais importante é analisar para que ela será utilizada e ver qual é a mais indicada para aquilo</w:t>
+      </w:r>
+      <w:r>
+        <w:rPr>
+          <w:rFonts w:ascii="Arial" w:hAnsi="Arial" w:cs="Arial"/>
+          <w:color w:val="222222"/>
+          <w:sz w:val="21"/>
+          <w:szCs w:val="21"/>
+          <w:shd w:val="clear" w:color="auto" w:fill="FFFFFF"/>
+        </w:rPr>
+        <w:t>, visando sua aplicação, curva de aprendizado, manutenibilidade e velocidade se for um ponto de interesse.</w:t>
+      </w:r>
     </w:p>
     <w:sectPr>
       <w:pgSz w:w="11906" w:h="16838"/>

</xml_diff>